<commit_message>
Embed plots and full R script into report
</commit_message>
<xml_diff>
--- a/reports/Project_Summary.docx
+++ b/reports/Project_Summary.docx
@@ -86,12 +86,12 @@
     </w:p>
     <w:p>
       <w:r>
-        <w:t>Pre-processing. I sanitize column names, convert the date column to R's Date type, and sort observations chronologically per ticker. Daily log returns are computed as log(close) - log(lag(close)). Tickers with fewer than 20 valid daily returns in 2017 are dropped to ensure stable statistics.</w:t>
+        <w:t>Pre-processing. I sanitize column names, convert the date column to R's Date type, and sort observations chronologically per ticker. Daily log returns are computed as log(close) − log(lag(close)). Tickers with fewer than 20 valid daily returns in 2017 are dropped to ensure stable statistics.</w:t>
       </w:r>
     </w:p>
     <w:p>
       <w:r>
-        <w:t>Feature Engineering. For each ticker, I isolate 2017 trading days (and the first trading day of 2018) and compute: (1) volatility, the standard deviation of daily log returns multiplied by sqrt(252); (2) average volume, the mean daily volume divided by one million; (3) momentum 90, the log return over the first 90 trading days of 2017; (4) trend MA30, the percentage difference between the initial closing price and the 30-day moving average at the start of the year. The response variable is the forward-looking log return log(price_2018-01-02 / price_2017-01-03). The resulting tidy dataset contains 503 tickers with complete data.</w:t>
+        <w:t>Feature Engineering. For each ticker, I isolate 2017 trading days (and the first trading day of 2018) and compute: (1) volatility, the standard deviation of daily log returns multiplied by √252; (2) average volume, the mean daily volume divided by one million; (3) momentum 90, the log return over the first 90 trading days of 2017; (4) trend MA30, the percentage difference between the initial closing price and the 30-day moving average at the start of the year. The response variable is the forward-looking log return log(price_2018-01-02 / price_2017-01-03). The resulting tidy dataset contains 503 tickers with complete data.</w:t>
       </w:r>
     </w:p>
     <w:p>
@@ -723,7 +723,1250 @@
     </w:p>
     <w:p>
       <w:r>
+        <w:drawing>
+          <wp:inline xmlns:a="http://schemas.openxmlformats.org/drawingml/2006/main" xmlns:pic="http://schemas.openxmlformats.org/drawingml/2006/picture">
+            <wp:extent cx="5029200" cy="3352800"/>
+            <wp:docPr id="1" name="Picture 1"/>
+            <wp:cNvGraphicFramePr>
+              <a:graphicFrameLocks noChangeAspect="1"/>
+            </wp:cNvGraphicFramePr>
+            <a:graphic>
+              <a:graphicData uri="http://schemas.openxmlformats.org/drawingml/2006/picture">
+                <pic:pic>
+                  <pic:nvPicPr>
+                    <pic:cNvPr id="0" name="residuals_vs_fitted.png"/>
+                    <pic:cNvPicPr/>
+                  </pic:nvPicPr>
+                  <pic:blipFill>
+                    <a:blip r:embed="rId9"/>
+                    <a:stretch>
+                      <a:fillRect/>
+                    </a:stretch>
+                  </pic:blipFill>
+                  <pic:spPr>
+                    <a:xfrm>
+                      <a:off x="0" y="0"/>
+                      <a:ext cx="5029200" cy="3352800"/>
+                    </a:xfrm>
+                    <a:prstGeom prst="rect"/>
+                  </pic:spPr>
+                </pic:pic>
+              </a:graphicData>
+            </a:graphic>
+          </wp:inline>
+        </w:drawing>
+      </w:r>
+    </w:p>
+    <w:p>
+      <w:r>
         <w:t>Figure 2. Normal Q-Q Plot (see figures/qq_plot.png).</w:t>
+      </w:r>
+    </w:p>
+    <w:p>
+      <w:r>
+        <w:drawing>
+          <wp:inline xmlns:a="http://schemas.openxmlformats.org/drawingml/2006/main" xmlns:pic="http://schemas.openxmlformats.org/drawingml/2006/picture">
+            <wp:extent cx="5029200" cy="3352800"/>
+            <wp:docPr id="2" name="Picture 2"/>
+            <wp:cNvGraphicFramePr>
+              <a:graphicFrameLocks noChangeAspect="1"/>
+            </wp:cNvGraphicFramePr>
+            <a:graphic>
+              <a:graphicData uri="http://schemas.openxmlformats.org/drawingml/2006/picture">
+                <pic:pic>
+                  <pic:nvPicPr>
+                    <pic:cNvPr id="0" name="qq_plot.png"/>
+                    <pic:cNvPicPr/>
+                  </pic:nvPicPr>
+                  <pic:blipFill>
+                    <a:blip r:embed="rId10"/>
+                    <a:stretch>
+                      <a:fillRect/>
+                    </a:stretch>
+                  </pic:blipFill>
+                  <pic:spPr>
+                    <a:xfrm>
+                      <a:off x="0" y="0"/>
+                      <a:ext cx="5029200" cy="3352800"/>
+                    </a:xfrm>
+                    <a:prstGeom prst="rect"/>
+                  </pic:spPr>
+                </pic:pic>
+              </a:graphicData>
+            </a:graphic>
+          </wp:inline>
+        </w:drawing>
+      </w:r>
+    </w:p>
+    <w:p>
+      <w:pPr>
+        <w:pStyle w:val="Heading1"/>
+      </w:pPr>
+      <w:r>
+        <w:t>Appendix E: R Script (sp500_regression.R)</w:t>
+      </w:r>
+    </w:p>
+    <w:p>
+      <w:r>
+        <w:rPr>
+          <w:rFonts w:ascii="Courier New" w:hAnsi="Courier New"/>
+          <w:sz w:val="18"/>
+        </w:rPr>
+        <w:t>#!/usr/bin/env Rscript</w:t>
+      </w:r>
+    </w:p>
+    <w:p>
+      <w:r>
+        <w:rPr>
+          <w:rFonts w:ascii="Courier New" w:hAnsi="Courier New"/>
+          <w:sz w:val="18"/>
+        </w:rPr>
+        <w:t>suppressPackageStartupMessages({</w:t>
+      </w:r>
+    </w:p>
+    <w:p>
+      <w:r>
+        <w:rPr>
+          <w:rFonts w:ascii="Courier New" w:hAnsi="Courier New"/>
+          <w:sz w:val="18"/>
+        </w:rPr>
+        <w:t xml:space="preserve">  library(tidyverse)</w:t>
+      </w:r>
+    </w:p>
+    <w:p>
+      <w:r>
+        <w:rPr>
+          <w:rFonts w:ascii="Courier New" w:hAnsi="Courier New"/>
+          <w:sz w:val="18"/>
+        </w:rPr>
+        <w:t xml:space="preserve">  library(lubridate)</w:t>
+      </w:r>
+    </w:p>
+    <w:p>
+      <w:r>
+        <w:rPr>
+          <w:rFonts w:ascii="Courier New" w:hAnsi="Courier New"/>
+          <w:sz w:val="18"/>
+        </w:rPr>
+        <w:t xml:space="preserve">  library(glue)</w:t>
+      </w:r>
+    </w:p>
+    <w:p>
+      <w:r>
+        <w:rPr>
+          <w:rFonts w:ascii="Courier New" w:hAnsi="Courier New"/>
+          <w:sz w:val="18"/>
+        </w:rPr>
+        <w:t xml:space="preserve">  library(broom)</w:t>
+      </w:r>
+    </w:p>
+    <w:p>
+      <w:r>
+        <w:rPr>
+          <w:rFonts w:ascii="Courier New" w:hAnsi="Courier New"/>
+          <w:sz w:val="18"/>
+        </w:rPr>
+        <w:t xml:space="preserve">  library(scales)</w:t>
+      </w:r>
+    </w:p>
+    <w:p>
+      <w:r>
+        <w:rPr>
+          <w:rFonts w:ascii="Courier New" w:hAnsi="Courier New"/>
+          <w:sz w:val="18"/>
+        </w:rPr>
+        <w:t>})</w:t>
+      </w:r>
+    </w:p>
+    <w:p>
+      <w:r>
+        <w:rPr>
+          <w:rFonts w:ascii="Courier New" w:hAnsi="Courier New"/>
+          <w:sz w:val="18"/>
+        </w:rPr>
+      </w:r>
+    </w:p>
+    <w:p>
+      <w:r>
+        <w:rPr>
+          <w:rFonts w:ascii="Courier New" w:hAnsi="Courier New"/>
+          <w:sz w:val="18"/>
+        </w:rPr>
+        <w:t>message('--- S&amp;P 500 Regression Project ---')</w:t>
+      </w:r>
+    </w:p>
+    <w:p>
+      <w:r>
+        <w:rPr>
+          <w:rFonts w:ascii="Courier New" w:hAnsi="Courier New"/>
+          <w:sz w:val="18"/>
+        </w:rPr>
+      </w:r>
+    </w:p>
+    <w:p>
+      <w:r>
+        <w:rPr>
+          <w:rFonts w:ascii="Courier New" w:hAnsi="Courier New"/>
+          <w:sz w:val="18"/>
+        </w:rPr>
+        <w:t>raw_path &lt;- file.path('data', 'raw', 'all_stocks_5yr.csv')</w:t>
+      </w:r>
+    </w:p>
+    <w:p>
+      <w:r>
+        <w:rPr>
+          <w:rFonts w:ascii="Courier New" w:hAnsi="Courier New"/>
+          <w:sz w:val="18"/>
+        </w:rPr>
+        <w:t>if (!file.exists(raw_path)) {</w:t>
+      </w:r>
+    </w:p>
+    <w:p>
+      <w:r>
+        <w:rPr>
+          <w:rFonts w:ascii="Courier New" w:hAnsi="Courier New"/>
+          <w:sz w:val="18"/>
+        </w:rPr>
+        <w:t xml:space="preserve">  stop(glue('File not found: {raw_path}. Please place the Kaggle CSV there.'))</w:t>
+      </w:r>
+    </w:p>
+    <w:p>
+      <w:r>
+        <w:rPr>
+          <w:rFonts w:ascii="Courier New" w:hAnsi="Courier New"/>
+          <w:sz w:val="18"/>
+        </w:rPr>
+        <w:t>}</w:t>
+      </w:r>
+    </w:p>
+    <w:p>
+      <w:r>
+        <w:rPr>
+          <w:rFonts w:ascii="Courier New" w:hAnsi="Courier New"/>
+          <w:sz w:val="18"/>
+        </w:rPr>
+      </w:r>
+    </w:p>
+    <w:p>
+      <w:r>
+        <w:rPr>
+          <w:rFonts w:ascii="Courier New" w:hAnsi="Courier New"/>
+          <w:sz w:val="18"/>
+        </w:rPr>
+        <w:t>raw_df &lt;- read_csv(raw_path, show_col_types = FALSE) %&gt;%</w:t>
+      </w:r>
+    </w:p>
+    <w:p>
+      <w:r>
+        <w:rPr>
+          <w:rFonts w:ascii="Courier New" w:hAnsi="Courier New"/>
+          <w:sz w:val="18"/>
+        </w:rPr>
+        <w:t xml:space="preserve">  rename_with(~tolower(.x))</w:t>
+      </w:r>
+    </w:p>
+    <w:p>
+      <w:r>
+        <w:rPr>
+          <w:rFonts w:ascii="Courier New" w:hAnsi="Courier New"/>
+          <w:sz w:val="18"/>
+        </w:rPr>
+      </w:r>
+    </w:p>
+    <w:p>
+      <w:r>
+        <w:rPr>
+          <w:rFonts w:ascii="Courier New" w:hAnsi="Courier New"/>
+          <w:sz w:val="18"/>
+        </w:rPr>
+        <w:t>message('Rows: ', nrow(raw_df), ' | Columns: ', ncol(raw_df))</w:t>
+      </w:r>
+    </w:p>
+    <w:p>
+      <w:r>
+        <w:rPr>
+          <w:rFonts w:ascii="Courier New" w:hAnsi="Courier New"/>
+          <w:sz w:val="18"/>
+        </w:rPr>
+      </w:r>
+    </w:p>
+    <w:p>
+      <w:r>
+        <w:rPr>
+          <w:rFonts w:ascii="Courier New" w:hAnsi="Courier New"/>
+          <w:sz w:val="18"/>
+        </w:rPr>
+        <w:t>target_year &lt;- 2017</w:t>
+      </w:r>
+    </w:p>
+    <w:p>
+      <w:r>
+        <w:rPr>
+          <w:rFonts w:ascii="Courier New" w:hAnsi="Courier New"/>
+          <w:sz w:val="18"/>
+        </w:rPr>
+      </w:r>
+    </w:p>
+    <w:p>
+      <w:r>
+        <w:rPr>
+          <w:rFonts w:ascii="Courier New" w:hAnsi="Courier New"/>
+          <w:sz w:val="18"/>
+        </w:rPr>
+        <w:t>message('Preparing daily data...')</w:t>
+      </w:r>
+    </w:p>
+    <w:p>
+      <w:r>
+        <w:rPr>
+          <w:rFonts w:ascii="Courier New" w:hAnsi="Courier New"/>
+          <w:sz w:val="18"/>
+        </w:rPr>
+        <w:t>daily_df &lt;- raw_df %&gt;%</w:t>
+      </w:r>
+    </w:p>
+    <w:p>
+      <w:r>
+        <w:rPr>
+          <w:rFonts w:ascii="Courier New" w:hAnsi="Courier New"/>
+          <w:sz w:val="18"/>
+        </w:rPr>
+        <w:t xml:space="preserve">  mutate(date = ymd(date)) %&gt;%</w:t>
+      </w:r>
+    </w:p>
+    <w:p>
+      <w:r>
+        <w:rPr>
+          <w:rFonts w:ascii="Courier New" w:hAnsi="Courier New"/>
+          <w:sz w:val="18"/>
+        </w:rPr>
+        <w:t xml:space="preserve">  arrange(name, date) %&gt;%</w:t>
+      </w:r>
+    </w:p>
+    <w:p>
+      <w:r>
+        <w:rPr>
+          <w:rFonts w:ascii="Courier New" w:hAnsi="Courier New"/>
+          <w:sz w:val="18"/>
+        </w:rPr>
+        <w:t xml:space="preserve">  group_by(name) %&gt;%</w:t>
+      </w:r>
+    </w:p>
+    <w:p>
+      <w:r>
+        <w:rPr>
+          <w:rFonts w:ascii="Courier New" w:hAnsi="Courier New"/>
+          <w:sz w:val="18"/>
+        </w:rPr>
+        <w:t xml:space="preserve">  mutate(daily_log_return = log(close) - log(lag(close))) %&gt;%</w:t>
+      </w:r>
+    </w:p>
+    <w:p>
+      <w:r>
+        <w:rPr>
+          <w:rFonts w:ascii="Courier New" w:hAnsi="Courier New"/>
+          <w:sz w:val="18"/>
+        </w:rPr>
+        <w:t xml:space="preserve">  ungroup()</w:t>
+      </w:r>
+    </w:p>
+    <w:p>
+      <w:r>
+        <w:rPr>
+          <w:rFonts w:ascii="Courier New" w:hAnsi="Courier New"/>
+          <w:sz w:val="18"/>
+        </w:rPr>
+      </w:r>
+    </w:p>
+    <w:p>
+      <w:r>
+        <w:rPr>
+          <w:rFonts w:ascii="Courier New" w:hAnsi="Courier New"/>
+          <w:sz w:val="18"/>
+        </w:rPr>
+        <w:t>if (!dir.exists('data/processed')) dir.create('data/processed', recursive = TRUE)</w:t>
+      </w:r>
+    </w:p>
+    <w:p>
+      <w:r>
+        <w:rPr>
+          <w:rFonts w:ascii="Courier New" w:hAnsi="Courier New"/>
+          <w:sz w:val="18"/>
+        </w:rPr>
+        <w:t>if (!dir.exists('figures')) dir.create('figures', recursive = TRUE)</w:t>
+      </w:r>
+    </w:p>
+    <w:p>
+      <w:r>
+        <w:rPr>
+          <w:rFonts w:ascii="Courier New" w:hAnsi="Courier New"/>
+          <w:sz w:val="18"/>
+        </w:rPr>
+        <w:t>if (!dir.exists('outputs')) dir.create('outputs', recursive = TRUE)</w:t>
+      </w:r>
+    </w:p>
+    <w:p>
+      <w:r>
+        <w:rPr>
+          <w:rFonts w:ascii="Courier New" w:hAnsi="Courier New"/>
+          <w:sz w:val="18"/>
+        </w:rPr>
+      </w:r>
+    </w:p>
+    <w:p>
+      <w:r>
+        <w:rPr>
+          <w:rFonts w:ascii="Courier New" w:hAnsi="Courier New"/>
+          <w:sz w:val="18"/>
+        </w:rPr>
+        <w:t>message('Engineering features for year ', target_year, '...')</w:t>
+      </w:r>
+    </w:p>
+    <w:p>
+      <w:r>
+        <w:rPr>
+          <w:rFonts w:ascii="Courier New" w:hAnsi="Courier New"/>
+          <w:sz w:val="18"/>
+        </w:rPr>
+      </w:r>
+    </w:p>
+    <w:p>
+      <w:r>
+        <w:rPr>
+          <w:rFonts w:ascii="Courier New" w:hAnsi="Courier New"/>
+          <w:sz w:val="18"/>
+        </w:rPr>
+        <w:t>feature_fn &lt;- function(tbl) {</w:t>
+      </w:r>
+    </w:p>
+    <w:p>
+      <w:r>
+        <w:rPr>
+          <w:rFonts w:ascii="Courier New" w:hAnsi="Courier New"/>
+          <w:sz w:val="18"/>
+        </w:rPr>
+        <w:t xml:space="preserve">  yr_filter &lt;- tbl %&gt;% filter(year(date) %in% c(target_year, target_year + 1))</w:t>
+      </w:r>
+    </w:p>
+    <w:p>
+      <w:r>
+        <w:rPr>
+          <w:rFonts w:ascii="Courier New" w:hAnsi="Courier New"/>
+          <w:sz w:val="18"/>
+        </w:rPr>
+        <w:t xml:space="preserve">  idx_year &lt;- which(year(yr_filter$date) == target_year)</w:t>
+      </w:r>
+    </w:p>
+    <w:p>
+      <w:r>
+        <w:rPr>
+          <w:rFonts w:ascii="Courier New" w:hAnsi="Courier New"/>
+          <w:sz w:val="18"/>
+        </w:rPr>
+        <w:t xml:space="preserve">  idx_future &lt;- which(year(yr_filter$date) == target_year + 1)</w:t>
+      </w:r>
+    </w:p>
+    <w:p>
+      <w:r>
+        <w:rPr>
+          <w:rFonts w:ascii="Courier New" w:hAnsi="Courier New"/>
+          <w:sz w:val="18"/>
+        </w:rPr>
+        <w:t xml:space="preserve">  if (length(idx_year) == 0 || length(idx_future) == 0) {</w:t>
+      </w:r>
+    </w:p>
+    <w:p>
+      <w:r>
+        <w:rPr>
+          <w:rFonts w:ascii="Courier New" w:hAnsi="Courier New"/>
+          <w:sz w:val="18"/>
+        </w:rPr>
+        <w:t xml:space="preserve">    return(tibble())</w:t>
+      </w:r>
+    </w:p>
+    <w:p>
+      <w:r>
+        <w:rPr>
+          <w:rFonts w:ascii="Courier New" w:hAnsi="Courier New"/>
+          <w:sz w:val="18"/>
+        </w:rPr>
+        <w:t xml:space="preserve">  }</w:t>
+      </w:r>
+    </w:p>
+    <w:p>
+      <w:r>
+        <w:rPr>
+          <w:rFonts w:ascii="Courier New" w:hAnsi="Courier New"/>
+          <w:sz w:val="18"/>
+        </w:rPr>
+        <w:t xml:space="preserve">  start_price &lt;- yr_filter$close[idx_year[1]]</w:t>
+      </w:r>
+    </w:p>
+    <w:p>
+      <w:r>
+        <w:rPr>
+          <w:rFonts w:ascii="Courier New" w:hAnsi="Courier New"/>
+          <w:sz w:val="18"/>
+        </w:rPr>
+        <w:t xml:space="preserve">  end_price &lt;- yr_filter$close[idx_future[1]]</w:t>
+      </w:r>
+    </w:p>
+    <w:p>
+      <w:r>
+        <w:rPr>
+          <w:rFonts w:ascii="Courier New" w:hAnsi="Courier New"/>
+          <w:sz w:val="18"/>
+        </w:rPr>
+        <w:t xml:space="preserve">  if (is.na(start_price) || is.na(end_price) || start_price &lt;= 0 || end_price &lt;= 0) {</w:t>
+      </w:r>
+    </w:p>
+    <w:p>
+      <w:r>
+        <w:rPr>
+          <w:rFonts w:ascii="Courier New" w:hAnsi="Courier New"/>
+          <w:sz w:val="18"/>
+        </w:rPr>
+        <w:t xml:space="preserve">    return(tibble())</w:t>
+      </w:r>
+    </w:p>
+    <w:p>
+      <w:r>
+        <w:rPr>
+          <w:rFonts w:ascii="Courier New" w:hAnsi="Courier New"/>
+          <w:sz w:val="18"/>
+        </w:rPr>
+        <w:t xml:space="preserve">  }</w:t>
+      </w:r>
+    </w:p>
+    <w:p>
+      <w:r>
+        <w:rPr>
+          <w:rFonts w:ascii="Courier New" w:hAnsi="Courier New"/>
+          <w:sz w:val="18"/>
+        </w:rPr>
+        <w:t xml:space="preserve">  year_returns &lt;- yr_filter$daily_log_return[idx_year]</w:t>
+      </w:r>
+    </w:p>
+    <w:p>
+      <w:r>
+        <w:rPr>
+          <w:rFonts w:ascii="Courier New" w:hAnsi="Courier New"/>
+          <w:sz w:val="18"/>
+        </w:rPr>
+        <w:t xml:space="preserve">  if (sum(is.finite(year_returns)) &lt; 20) {</w:t>
+      </w:r>
+    </w:p>
+    <w:p>
+      <w:r>
+        <w:rPr>
+          <w:rFonts w:ascii="Courier New" w:hAnsi="Courier New"/>
+          <w:sz w:val="18"/>
+        </w:rPr>
+        <w:t xml:space="preserve">    return(tibble())</w:t>
+      </w:r>
+    </w:p>
+    <w:p>
+      <w:r>
+        <w:rPr>
+          <w:rFonts w:ascii="Courier New" w:hAnsi="Courier New"/>
+          <w:sz w:val="18"/>
+        </w:rPr>
+        <w:t xml:space="preserve">  }</w:t>
+      </w:r>
+    </w:p>
+    <w:p>
+      <w:r>
+        <w:rPr>
+          <w:rFonts w:ascii="Courier New" w:hAnsi="Courier New"/>
+          <w:sz w:val="18"/>
+        </w:rPr>
+        <w:t xml:space="preserve">  avg_volume &lt;- mean(yr_filter$volume[idx_year], na.rm = TRUE)</w:t>
+      </w:r>
+    </w:p>
+    <w:p>
+      <w:r>
+        <w:rPr>
+          <w:rFonts w:ascii="Courier New" w:hAnsi="Courier New"/>
+          <w:sz w:val="18"/>
+        </w:rPr>
+        <w:t xml:space="preserve">  momentum_90 &lt;- if (length(idx_year) &gt;= 90) {</w:t>
+      </w:r>
+    </w:p>
+    <w:p>
+      <w:r>
+        <w:rPr>
+          <w:rFonts w:ascii="Courier New" w:hAnsi="Courier New"/>
+          <w:sz w:val="18"/>
+        </w:rPr>
+        <w:t xml:space="preserve">    log(yr_filter$close[idx_year[90]] / yr_filter$close[idx_year[1]])</w:t>
+      </w:r>
+    </w:p>
+    <w:p>
+      <w:r>
+        <w:rPr>
+          <w:rFonts w:ascii="Courier New" w:hAnsi="Courier New"/>
+          <w:sz w:val="18"/>
+        </w:rPr>
+        <w:t xml:space="preserve">  } else {</w:t>
+      </w:r>
+    </w:p>
+    <w:p>
+      <w:r>
+        <w:rPr>
+          <w:rFonts w:ascii="Courier New" w:hAnsi="Courier New"/>
+          <w:sz w:val="18"/>
+        </w:rPr>
+        <w:t xml:space="preserve">    NA_real_</w:t>
+      </w:r>
+    </w:p>
+    <w:p>
+      <w:r>
+        <w:rPr>
+          <w:rFonts w:ascii="Courier New" w:hAnsi="Courier New"/>
+          <w:sz w:val="18"/>
+        </w:rPr>
+        <w:t xml:space="preserve">  }</w:t>
+      </w:r>
+    </w:p>
+    <w:p>
+      <w:r>
+        <w:rPr>
+          <w:rFonts w:ascii="Courier New" w:hAnsi="Courier New"/>
+          <w:sz w:val="18"/>
+        </w:rPr>
+        <w:t xml:space="preserve">  trend_ma30 &lt;- if (length(idx_year) &gt;= 30) {</w:t>
+      </w:r>
+    </w:p>
+    <w:p>
+      <w:r>
+        <w:rPr>
+          <w:rFonts w:ascii="Courier New" w:hAnsi="Courier New"/>
+          <w:sz w:val="18"/>
+        </w:rPr>
+        <w:t xml:space="preserve">    ma30 &lt;- mean(yr_filter$close[idx_year[1:30]])</w:t>
+      </w:r>
+    </w:p>
+    <w:p>
+      <w:r>
+        <w:rPr>
+          <w:rFonts w:ascii="Courier New" w:hAnsi="Courier New"/>
+          <w:sz w:val="18"/>
+        </w:rPr>
+        <w:t xml:space="preserve">    start &lt;- yr_filter$close[idx_year[1]]</w:t>
+      </w:r>
+    </w:p>
+    <w:p>
+      <w:r>
+        <w:rPr>
+          <w:rFonts w:ascii="Courier New" w:hAnsi="Courier New"/>
+          <w:sz w:val="18"/>
+        </w:rPr>
+        <w:t xml:space="preserve">    (ma30 - start) / start</w:t>
+      </w:r>
+    </w:p>
+    <w:p>
+      <w:r>
+        <w:rPr>
+          <w:rFonts w:ascii="Courier New" w:hAnsi="Courier New"/>
+          <w:sz w:val="18"/>
+        </w:rPr>
+        <w:t xml:space="preserve">  } else {</w:t>
+      </w:r>
+    </w:p>
+    <w:p>
+      <w:r>
+        <w:rPr>
+          <w:rFonts w:ascii="Courier New" w:hAnsi="Courier New"/>
+          <w:sz w:val="18"/>
+        </w:rPr>
+        <w:t xml:space="preserve">    NA_real_</w:t>
+      </w:r>
+    </w:p>
+    <w:p>
+      <w:r>
+        <w:rPr>
+          <w:rFonts w:ascii="Courier New" w:hAnsi="Courier New"/>
+          <w:sz w:val="18"/>
+        </w:rPr>
+        <w:t xml:space="preserve">  }</w:t>
+      </w:r>
+    </w:p>
+    <w:p>
+      <w:r>
+        <w:rPr>
+          <w:rFonts w:ascii="Courier New" w:hAnsi="Courier New"/>
+          <w:sz w:val="18"/>
+        </w:rPr>
+        <w:t xml:space="preserve">  tibble(</w:t>
+      </w:r>
+    </w:p>
+    <w:p>
+      <w:r>
+        <w:rPr>
+          <w:rFonts w:ascii="Courier New" w:hAnsi="Courier New"/>
+          <w:sz w:val="18"/>
+        </w:rPr>
+        <w:t xml:space="preserve">    name = yr_filter$name[1],</w:t>
+      </w:r>
+    </w:p>
+    <w:p>
+      <w:r>
+        <w:rPr>
+          <w:rFonts w:ascii="Courier New" w:hAnsi="Courier New"/>
+          <w:sz w:val="18"/>
+        </w:rPr>
+        <w:t xml:space="preserve">    observations_2017 = length(idx_year),</w:t>
+      </w:r>
+    </w:p>
+    <w:p>
+      <w:r>
+        <w:rPr>
+          <w:rFonts w:ascii="Courier New" w:hAnsi="Courier New"/>
+          <w:sz w:val="18"/>
+        </w:rPr>
+        <w:t xml:space="preserve">    start_price = start_price,</w:t>
+      </w:r>
+    </w:p>
+    <w:p>
+      <w:r>
+        <w:rPr>
+          <w:rFonts w:ascii="Courier New" w:hAnsi="Courier New"/>
+          <w:sz w:val="18"/>
+        </w:rPr>
+        <w:t xml:space="preserve">    end_price = end_price,</w:t>
+      </w:r>
+    </w:p>
+    <w:p>
+      <w:r>
+        <w:rPr>
+          <w:rFonts w:ascii="Courier New" w:hAnsi="Courier New"/>
+          <w:sz w:val="18"/>
+        </w:rPr>
+        <w:t xml:space="preserve">    y_log_return = log(end_price / start_price),</w:t>
+      </w:r>
+    </w:p>
+    <w:p>
+      <w:r>
+        <w:rPr>
+          <w:rFonts w:ascii="Courier New" w:hAnsi="Courier New"/>
+          <w:sz w:val="18"/>
+        </w:rPr>
+        <w:t xml:space="preserve">    volatility = sd(year_returns, na.rm = TRUE) * sqrt(252),</w:t>
+      </w:r>
+    </w:p>
+    <w:p>
+      <w:r>
+        <w:rPr>
+          <w:rFonts w:ascii="Courier New" w:hAnsi="Courier New"/>
+          <w:sz w:val="18"/>
+        </w:rPr>
+        <w:t xml:space="preserve">    avg_volume_mln = avg_volume / 1e6,</w:t>
+      </w:r>
+    </w:p>
+    <w:p>
+      <w:r>
+        <w:rPr>
+          <w:rFonts w:ascii="Courier New" w:hAnsi="Courier New"/>
+          <w:sz w:val="18"/>
+        </w:rPr>
+        <w:t xml:space="preserve">    momentum_90 = momentum_90,</w:t>
+      </w:r>
+    </w:p>
+    <w:p>
+      <w:r>
+        <w:rPr>
+          <w:rFonts w:ascii="Courier New" w:hAnsi="Courier New"/>
+          <w:sz w:val="18"/>
+        </w:rPr>
+        <w:t xml:space="preserve">    trend_ma30 = trend_ma30</w:t>
+      </w:r>
+    </w:p>
+    <w:p>
+      <w:r>
+        <w:rPr>
+          <w:rFonts w:ascii="Courier New" w:hAnsi="Courier New"/>
+          <w:sz w:val="18"/>
+        </w:rPr>
+        <w:t xml:space="preserve">  )</w:t>
+      </w:r>
+    </w:p>
+    <w:p>
+      <w:r>
+        <w:rPr>
+          <w:rFonts w:ascii="Courier New" w:hAnsi="Courier New"/>
+          <w:sz w:val="18"/>
+        </w:rPr>
+        <w:t>}</w:t>
+      </w:r>
+    </w:p>
+    <w:p>
+      <w:r>
+        <w:rPr>
+          <w:rFonts w:ascii="Courier New" w:hAnsi="Courier New"/>
+          <w:sz w:val="18"/>
+        </w:rPr>
+      </w:r>
+    </w:p>
+    <w:p>
+      <w:r>
+        <w:rPr>
+          <w:rFonts w:ascii="Courier New" w:hAnsi="Courier New"/>
+          <w:sz w:val="18"/>
+        </w:rPr>
+        <w:t>features_df &lt;- daily_df %&gt;%</w:t>
+      </w:r>
+    </w:p>
+    <w:p>
+      <w:r>
+        <w:rPr>
+          <w:rFonts w:ascii="Courier New" w:hAnsi="Courier New"/>
+          <w:sz w:val="18"/>
+        </w:rPr>
+        <w:t xml:space="preserve">  group_by(name) %&gt;%</w:t>
+      </w:r>
+    </w:p>
+    <w:p>
+      <w:r>
+        <w:rPr>
+          <w:rFonts w:ascii="Courier New" w:hAnsi="Courier New"/>
+          <w:sz w:val="18"/>
+        </w:rPr>
+        <w:t xml:space="preserve">  group_modify(~feature_fn(.x)) %&gt;%</w:t>
+      </w:r>
+    </w:p>
+    <w:p>
+      <w:r>
+        <w:rPr>
+          <w:rFonts w:ascii="Courier New" w:hAnsi="Courier New"/>
+          <w:sz w:val="18"/>
+        </w:rPr>
+        <w:t xml:space="preserve">  ungroup() %&gt;%</w:t>
+      </w:r>
+    </w:p>
+    <w:p>
+      <w:r>
+        <w:rPr>
+          <w:rFonts w:ascii="Courier New" w:hAnsi="Courier New"/>
+          <w:sz w:val="18"/>
+        </w:rPr>
+        <w:t xml:space="preserve">  drop_na(y_log_return, volatility, avg_volume_mln, momentum_90, trend_ma30)</w:t>
+      </w:r>
+    </w:p>
+    <w:p>
+      <w:r>
+        <w:rPr>
+          <w:rFonts w:ascii="Courier New" w:hAnsi="Courier New"/>
+          <w:sz w:val="18"/>
+        </w:rPr>
+      </w:r>
+    </w:p>
+    <w:p>
+      <w:r>
+        <w:rPr>
+          <w:rFonts w:ascii="Courier New" w:hAnsi="Courier New"/>
+          <w:sz w:val="18"/>
+        </w:rPr>
+        <w:t>write_csv(features_df, 'data/processed/sp500_features.csv')</w:t>
+      </w:r>
+    </w:p>
+    <w:p>
+      <w:r>
+        <w:rPr>
+          <w:rFonts w:ascii="Courier New" w:hAnsi="Courier New"/>
+          <w:sz w:val="18"/>
+        </w:rPr>
+        <w:t>message('Generated features for ', nrow(features_df), ' tickers.')</w:t>
+      </w:r>
+    </w:p>
+    <w:p>
+      <w:r>
+        <w:rPr>
+          <w:rFonts w:ascii="Courier New" w:hAnsi="Courier New"/>
+          <w:sz w:val="18"/>
+        </w:rPr>
+      </w:r>
+    </w:p>
+    <w:p>
+      <w:r>
+        <w:rPr>
+          <w:rFonts w:ascii="Courier New" w:hAnsi="Courier New"/>
+          <w:sz w:val="18"/>
+        </w:rPr>
+        <w:t>message('Building regression model...')</w:t>
+      </w:r>
+    </w:p>
+    <w:p>
+      <w:r>
+        <w:rPr>
+          <w:rFonts w:ascii="Courier New" w:hAnsi="Courier New"/>
+          <w:sz w:val="18"/>
+        </w:rPr>
+        <w:t>model_df &lt;- features_df</w:t>
+      </w:r>
+    </w:p>
+    <w:p>
+      <w:r>
+        <w:rPr>
+          <w:rFonts w:ascii="Courier New" w:hAnsi="Courier New"/>
+          <w:sz w:val="18"/>
+        </w:rPr>
+      </w:r>
+    </w:p>
+    <w:p>
+      <w:r>
+        <w:rPr>
+          <w:rFonts w:ascii="Courier New" w:hAnsi="Courier New"/>
+          <w:sz w:val="18"/>
+        </w:rPr>
+        <w:t>ols_fit &lt;- lm(y_log_return ~ volatility + avg_volume_mln + momentum_90 + trend_ma30, data = model_df)</w:t>
+      </w:r>
+    </w:p>
+    <w:p>
+      <w:r>
+        <w:rPr>
+          <w:rFonts w:ascii="Courier New" w:hAnsi="Courier New"/>
+          <w:sz w:val="18"/>
+        </w:rPr>
+        <w:t>model_coef &lt;- tidy(ols_fit, conf.int = TRUE)</w:t>
+      </w:r>
+    </w:p>
+    <w:p>
+      <w:r>
+        <w:rPr>
+          <w:rFonts w:ascii="Courier New" w:hAnsi="Courier New"/>
+          <w:sz w:val="18"/>
+        </w:rPr>
+        <w:t>model_glance &lt;- glance(ols_fit)</w:t>
+      </w:r>
+    </w:p>
+    <w:p>
+      <w:r>
+        <w:rPr>
+          <w:rFonts w:ascii="Courier New" w:hAnsi="Courier New"/>
+          <w:sz w:val="18"/>
+        </w:rPr>
+        <w:t>model_aug &lt;- augment(ols_fit)</w:t>
+      </w:r>
+    </w:p>
+    <w:p>
+      <w:r>
+        <w:rPr>
+          <w:rFonts w:ascii="Courier New" w:hAnsi="Courier New"/>
+          <w:sz w:val="18"/>
+        </w:rPr>
+      </w:r>
+    </w:p>
+    <w:p>
+      <w:r>
+        <w:rPr>
+          <w:rFonts w:ascii="Courier New" w:hAnsi="Courier New"/>
+          <w:sz w:val="18"/>
+        </w:rPr>
+        <w:t>write_csv(model_coef, 'outputs/model_coefficients.csv')</w:t>
+      </w:r>
+    </w:p>
+    <w:p>
+      <w:r>
+        <w:rPr>
+          <w:rFonts w:ascii="Courier New" w:hAnsi="Courier New"/>
+          <w:sz w:val="18"/>
+        </w:rPr>
+        <w:t>write_csv(model_glance, 'outputs/model_glance.csv')</w:t>
+      </w:r>
+    </w:p>
+    <w:p>
+      <w:r>
+        <w:rPr>
+          <w:rFonts w:ascii="Courier New" w:hAnsi="Courier New"/>
+          <w:sz w:val="18"/>
+        </w:rPr>
+        <w:t>write_csv(model_aug, 'outputs/model_augmented_residuals.csv')</w:t>
+      </w:r>
+    </w:p>
+    <w:p>
+      <w:r>
+        <w:rPr>
+          <w:rFonts w:ascii="Courier New" w:hAnsi="Courier New"/>
+          <w:sz w:val="18"/>
+        </w:rPr>
+      </w:r>
+    </w:p>
+    <w:p>
+      <w:r>
+        <w:rPr>
+          <w:rFonts w:ascii="Courier New" w:hAnsi="Courier New"/>
+          <w:sz w:val="18"/>
+        </w:rPr>
+        <w:t>message('R-squared: ', round(model_glance$r.squared, 3))</w:t>
+      </w:r>
+    </w:p>
+    <w:p>
+      <w:r>
+        <w:rPr>
+          <w:rFonts w:ascii="Courier New" w:hAnsi="Courier New"/>
+          <w:sz w:val="18"/>
+        </w:rPr>
+      </w:r>
+    </w:p>
+    <w:p>
+      <w:r>
+        <w:rPr>
+          <w:rFonts w:ascii="Courier New" w:hAnsi="Courier New"/>
+          <w:sz w:val="18"/>
+        </w:rPr>
+        <w:t>message('Creating diagnostic plots...')</w:t>
+      </w:r>
+    </w:p>
+    <w:p>
+      <w:r>
+        <w:rPr>
+          <w:rFonts w:ascii="Courier New" w:hAnsi="Courier New"/>
+          <w:sz w:val="18"/>
+        </w:rPr>
+      </w:r>
+    </w:p>
+    <w:p>
+      <w:r>
+        <w:rPr>
+          <w:rFonts w:ascii="Courier New" w:hAnsi="Courier New"/>
+          <w:sz w:val="18"/>
+        </w:rPr>
+        <w:t>ggplot(model_aug, aes(.fitted, .resid)) +</w:t>
+      </w:r>
+    </w:p>
+    <w:p>
+      <w:r>
+        <w:rPr>
+          <w:rFonts w:ascii="Courier New" w:hAnsi="Courier New"/>
+          <w:sz w:val="18"/>
+        </w:rPr>
+        <w:t xml:space="preserve">  geom_point(alpha = 0.5, color = '#6A5ACD') +</w:t>
+      </w:r>
+    </w:p>
+    <w:p>
+      <w:r>
+        <w:rPr>
+          <w:rFonts w:ascii="Courier New" w:hAnsi="Courier New"/>
+          <w:sz w:val="18"/>
+        </w:rPr>
+        <w:t xml:space="preserve">  geom_hline(yintercept = 0, linetype = 'dashed', color = 'gray60') +</w:t>
+      </w:r>
+    </w:p>
+    <w:p>
+      <w:r>
+        <w:rPr>
+          <w:rFonts w:ascii="Courier New" w:hAnsi="Courier New"/>
+          <w:sz w:val="18"/>
+        </w:rPr>
+        <w:t xml:space="preserve">  labs(title = 'Residuals vs Fitted', x = 'Fitted values', y = 'Residuals') +</w:t>
+      </w:r>
+    </w:p>
+    <w:p>
+      <w:r>
+        <w:rPr>
+          <w:rFonts w:ascii="Courier New" w:hAnsi="Courier New"/>
+          <w:sz w:val="18"/>
+        </w:rPr>
+        <w:t xml:space="preserve">  theme_minimal(base_size = 12)</w:t>
+      </w:r>
+    </w:p>
+    <w:p>
+      <w:r>
+        <w:rPr>
+          <w:rFonts w:ascii="Courier New" w:hAnsi="Courier New"/>
+          <w:sz w:val="18"/>
+        </w:rPr>
+      </w:r>
+    </w:p>
+    <w:p>
+      <w:r>
+        <w:rPr>
+          <w:rFonts w:ascii="Courier New" w:hAnsi="Courier New"/>
+          <w:sz w:val="18"/>
+        </w:rPr>
+        <w:t>ggsave('figures/residuals_vs_fitted.png', width = 6, height = 4, dpi = 300)</w:t>
+      </w:r>
+    </w:p>
+    <w:p>
+      <w:r>
+        <w:rPr>
+          <w:rFonts w:ascii="Courier New" w:hAnsi="Courier New"/>
+          <w:sz w:val="18"/>
+        </w:rPr>
+      </w:r>
+    </w:p>
+    <w:p>
+      <w:r>
+        <w:rPr>
+          <w:rFonts w:ascii="Courier New" w:hAnsi="Courier New"/>
+          <w:sz w:val="18"/>
+        </w:rPr>
+        <w:t>qq &lt;- ggplot(model_aug, aes(sample = .resid)) +</w:t>
+      </w:r>
+    </w:p>
+    <w:p>
+      <w:r>
+        <w:rPr>
+          <w:rFonts w:ascii="Courier New" w:hAnsi="Courier New"/>
+          <w:sz w:val="18"/>
+        </w:rPr>
+        <w:t xml:space="preserve">  stat_qq(color = '#008b8b') +</w:t>
+      </w:r>
+    </w:p>
+    <w:p>
+      <w:r>
+        <w:rPr>
+          <w:rFonts w:ascii="Courier New" w:hAnsi="Courier New"/>
+          <w:sz w:val="18"/>
+        </w:rPr>
+        <w:t xml:space="preserve">  stat_qq_line(color = 'gray40') +</w:t>
+      </w:r>
+    </w:p>
+    <w:p>
+      <w:r>
+        <w:rPr>
+          <w:rFonts w:ascii="Courier New" w:hAnsi="Courier New"/>
+          <w:sz w:val="18"/>
+        </w:rPr>
+        <w:t xml:space="preserve">  labs(title = 'Normal Q-Q Plot', x = 'Theoretical Quantiles', y = 'Sample Quantiles') +</w:t>
+      </w:r>
+    </w:p>
+    <w:p>
+      <w:r>
+        <w:rPr>
+          <w:rFonts w:ascii="Courier New" w:hAnsi="Courier New"/>
+          <w:sz w:val="18"/>
+        </w:rPr>
+        <w:t xml:space="preserve">  theme_minimal(base_size = 12)</w:t>
+      </w:r>
+    </w:p>
+    <w:p>
+      <w:r>
+        <w:rPr>
+          <w:rFonts w:ascii="Courier New" w:hAnsi="Courier New"/>
+          <w:sz w:val="18"/>
+        </w:rPr>
+      </w:r>
+    </w:p>
+    <w:p>
+      <w:r>
+        <w:rPr>
+          <w:rFonts w:ascii="Courier New" w:hAnsi="Courier New"/>
+          <w:sz w:val="18"/>
+        </w:rPr>
+        <w:t>qq</w:t>
+      </w:r>
+    </w:p>
+    <w:p>
+      <w:r>
+        <w:rPr>
+          <w:rFonts w:ascii="Courier New" w:hAnsi="Courier New"/>
+          <w:sz w:val="18"/>
+        </w:rPr>
+      </w:r>
+    </w:p>
+    <w:p>
+      <w:r>
+        <w:rPr>
+          <w:rFonts w:ascii="Courier New" w:hAnsi="Courier New"/>
+          <w:sz w:val="18"/>
+        </w:rPr>
+        <w:t>ggsave('figures/qq_plot.png', width = 6, height = 4, dpi = 300)</w:t>
+      </w:r>
+    </w:p>
+    <w:p>
+      <w:r>
+        <w:rPr>
+          <w:rFonts w:ascii="Courier New" w:hAnsi="Courier New"/>
+          <w:sz w:val="18"/>
+        </w:rPr>
+      </w:r>
+    </w:p>
+    <w:p>
+      <w:r>
+        <w:rPr>
+          <w:rFonts w:ascii="Courier New" w:hAnsi="Courier New"/>
+          <w:sz w:val="18"/>
+        </w:rPr>
+        <w:t>corr_df &lt;- model_df %&gt;% select(y_log_return, volatility, avg_volume_mln, momentum_90, trend_ma30)</w:t>
+      </w:r>
+    </w:p>
+    <w:p>
+      <w:r>
+        <w:rPr>
+          <w:rFonts w:ascii="Courier New" w:hAnsi="Courier New"/>
+          <w:sz w:val="18"/>
+        </w:rPr>
+      </w:r>
+    </w:p>
+    <w:p>
+      <w:r>
+        <w:rPr>
+          <w:rFonts w:ascii="Courier New" w:hAnsi="Courier New"/>
+          <w:sz w:val="18"/>
+        </w:rPr>
+        <w:t>corr_matrix &lt;- cor(corr_df)</w:t>
+      </w:r>
+    </w:p>
+    <w:p>
+      <w:r>
+        <w:rPr>
+          <w:rFonts w:ascii="Courier New" w:hAnsi="Courier New"/>
+          <w:sz w:val="18"/>
+        </w:rPr>
+      </w:r>
+    </w:p>
+    <w:p>
+      <w:r>
+        <w:rPr>
+          <w:rFonts w:ascii="Courier New" w:hAnsi="Courier New"/>
+          <w:sz w:val="18"/>
+        </w:rPr>
+        <w:t>corr_tbl &lt;- corr_df %&gt;%</w:t>
+      </w:r>
+    </w:p>
+    <w:p>
+      <w:r>
+        <w:rPr>
+          <w:rFonts w:ascii="Courier New" w:hAnsi="Courier New"/>
+          <w:sz w:val="18"/>
+        </w:rPr>
+        <w:t xml:space="preserve">  pivot_longer(cols = everything()) %&gt;%</w:t>
+      </w:r>
+    </w:p>
+    <w:p>
+      <w:r>
+        <w:rPr>
+          <w:rFonts w:ascii="Courier New" w:hAnsi="Courier New"/>
+          <w:sz w:val="18"/>
+        </w:rPr>
+        <w:t xml:space="preserve">  group_by(name) %&gt;%</w:t>
+      </w:r>
+    </w:p>
+    <w:p>
+      <w:r>
+        <w:rPr>
+          <w:rFonts w:ascii="Courier New" w:hAnsi="Courier New"/>
+          <w:sz w:val="18"/>
+        </w:rPr>
+        <w:t xml:space="preserve">  summarise(mean = mean(value), sd = sd(value))</w:t>
+      </w:r>
+    </w:p>
+    <w:p>
+      <w:r>
+        <w:rPr>
+          <w:rFonts w:ascii="Courier New" w:hAnsi="Courier New"/>
+          <w:sz w:val="18"/>
+        </w:rPr>
+      </w:r>
+    </w:p>
+    <w:p>
+      <w:r>
+        <w:rPr>
+          <w:rFonts w:ascii="Courier New" w:hAnsi="Courier New"/>
+          <w:sz w:val="18"/>
+        </w:rPr>
+        <w:t>message('Pipeline complete. Artifacts saved to data/processed, outputs, and figures directories.')</w:t>
       </w:r>
     </w:p>
     <w:sectPr>

</xml_diff>